<commit_message>
Refactor regex in read_chinese.py for improved item number extraction and update print statement in telekinesis_chinese.py for clarity
Signed-off-by: Kingslayer9988 <office@kingslayer.cc>
</commit_message>
<xml_diff>
--- a/winshit/FAKE_CHINESE_COMPANY_DELIVERY_NOTE.docx
+++ b/winshit/FAKE_CHINESE_COMPANY_DELIVERY_NOTE.docx
@@ -297,7 +297,7 @@
       </w:tblGrid>
       <w:tr>
         <w:trPr>
-          <w:trHeight w:val="1471"/>
+          <w:trHeight w:val="1323"/>
         </w:trPr>
         <w:tc>
           <w:tcPr>
@@ -340,7 +340,37 @@
                 <w:lang w:eastAsia="de-AT"/>
                 <w14:ligatures w14:val="none"/>
               </w:rPr>
-              <w:t>Item No.</w:t>
+              <w:t xml:space="preserve">Item </w:t>
+            </w:r>
+            <w:proofErr w:type="spellStart"/>
+            <w:r>
+              <w:rPr>
+                <w:rFonts w:ascii="Aptos Narrow" w:eastAsia="Times New Roman" w:hAnsi="Aptos Narrow" w:cs="Times New Roman"/>
+                <w:b/>
+                <w:bCs/>
+                <w:color w:val="000000"/>
+                <w:kern w:val="0"/>
+                <w:sz w:val="22"/>
+                <w:szCs w:val="22"/>
+                <w:lang w:eastAsia="de-AT"/>
+                <w14:ligatures w14:val="none"/>
+              </w:rPr>
+              <w:t>No</w:t>
+            </w:r>
+            <w:proofErr w:type="spellEnd"/>
+            <w:r>
+              <w:rPr>
+                <w:rFonts w:ascii="Aptos Narrow" w:eastAsia="Times New Roman" w:hAnsi="Aptos Narrow" w:cs="Times New Roman"/>
+                <w:b/>
+                <w:bCs/>
+                <w:color w:val="000000"/>
+                <w:kern w:val="0"/>
+                <w:sz w:val="22"/>
+                <w:szCs w:val="22"/>
+                <w:lang w:eastAsia="de-AT"/>
+                <w14:ligatures w14:val="none"/>
+              </w:rPr>
+              <w:t>.</w:t>
             </w:r>
           </w:p>
         </w:tc>
@@ -418,6 +448,7 @@
                 <w14:ligatures w14:val="none"/>
               </w:rPr>
             </w:pPr>
+            <w:proofErr w:type="spellStart"/>
             <w:r>
               <w:rPr>
                 <w:rFonts w:ascii="Aptos Narrow" w:eastAsia="Times New Roman" w:hAnsi="Aptos Narrow" w:cs="Times New Roman"/>
@@ -432,6 +463,7 @@
               </w:rPr>
               <w:t>Quantity</w:t>
             </w:r>
+            <w:proofErr w:type="spellEnd"/>
           </w:p>
         </w:tc>
         <w:tc>
@@ -463,6 +495,7 @@
                 <w14:ligatures w14:val="none"/>
               </w:rPr>
             </w:pPr>
+            <w:proofErr w:type="spellStart"/>
             <w:r>
               <w:rPr>
                 <w:rFonts w:ascii="Aptos Narrow" w:eastAsia="Times New Roman" w:hAnsi="Aptos Narrow" w:cs="Times New Roman"/>
@@ -475,14 +508,29 @@
                 <w:lang w:eastAsia="de-AT"/>
                 <w14:ligatures w14:val="none"/>
               </w:rPr>
-              <w:t>Build Time</w:t>
+              <w:t>Build</w:t>
+            </w:r>
+            <w:proofErr w:type="spellEnd"/>
+            <w:r>
+              <w:rPr>
+                <w:rFonts w:ascii="Aptos Narrow" w:eastAsia="Times New Roman" w:hAnsi="Aptos Narrow" w:cs="Times New Roman"/>
+                <w:b/>
+                <w:bCs/>
+                <w:color w:val="000000"/>
+                <w:kern w:val="0"/>
+                <w:sz w:val="22"/>
+                <w:szCs w:val="22"/>
+                <w:lang w:eastAsia="de-AT"/>
+                <w14:ligatures w14:val="none"/>
+              </w:rPr>
+              <w:t xml:space="preserve"> Time</w:t>
             </w:r>
           </w:p>
         </w:tc>
       </w:tr>
       <w:tr>
         <w:trPr>
-          <w:trHeight w:val="1370"/>
+          <w:trHeight w:val="1323"/>
         </w:trPr>
         <w:tc>
           <w:tcPr>
@@ -562,7 +610,7 @@
                 <w:lang w:eastAsia="de-AT"/>
                 <w14:ligatures w14:val="none"/>
               </w:rPr>
-              <w:t>DOCKLANDS DOCK-IN-BAY ©</w:t>
+              <w:t>DOCKLANDS DOCK-IN-BAY</w:t>
             </w:r>
           </w:p>
         </w:tc>
@@ -651,7 +699,7 @@
       </w:tr>
       <w:tr>
         <w:trPr>
-          <w:trHeight w:val="1370"/>
+          <w:trHeight w:val="1323"/>
         </w:trPr>
         <w:tc>
           <w:tcPr>
@@ -731,7 +779,7 @@
                 <w:lang w:eastAsia="de-AT"/>
                 <w14:ligatures w14:val="none"/>
               </w:rPr>
-              <w:t>BASIC WORKSTATION ©</w:t>
+              <w:t>BASIC WORKSTATION</w:t>
             </w:r>
           </w:p>
         </w:tc>
@@ -820,7 +868,7 @@
       </w:tr>
       <w:tr>
         <w:trPr>
-          <w:trHeight w:val="1370"/>
+          <w:trHeight w:val="1323"/>
         </w:trPr>
         <w:tc>
           <w:tcPr>
@@ -902,30 +950,6 @@
               </w:rPr>
               <w:t>CASUAL Outdoor Table High</w:t>
             </w:r>
-            <w:r>
-              <w:rPr>
-                <w:rFonts w:ascii="Aptos Narrow" w:eastAsia="Times New Roman" w:hAnsi="Aptos Narrow" w:cs="Times New Roman"/>
-                <w:b/>
-                <w:bCs/>
-                <w:color w:val="000000"/>
-                <w:kern w:val="0"/>
-                <w:lang w:eastAsia="de-AT"/>
-                <w14:ligatures w14:val="none"/>
-              </w:rPr>
-              <w:t xml:space="preserve"> </w:t>
-            </w:r>
-            <w:r>
-              <w:rPr>
-                <w:rFonts w:ascii="Aptos Narrow" w:eastAsia="Times New Roman" w:hAnsi="Aptos Narrow" w:cs="Times New Roman"/>
-                <w:b/>
-                <w:bCs/>
-                <w:color w:val="000000"/>
-                <w:kern w:val="0"/>
-                <w:lang w:eastAsia="de-AT"/>
-                <w14:ligatures w14:val="none"/>
-              </w:rPr>
-              <w:t>©</w:t>
-            </w:r>
           </w:p>
         </w:tc>
         <w:tc>
@@ -1013,7 +1037,7 @@
       </w:tr>
       <w:tr>
         <w:trPr>
-          <w:trHeight w:val="1370"/>
+          <w:trHeight w:val="1323"/>
         </w:trPr>
         <w:tc>
           <w:tcPr>
@@ -1093,7 +1117,7 @@
                 <w:lang w:eastAsia="de-AT"/>
                 <w14:ligatures w14:val="none"/>
               </w:rPr>
-              <w:t>C-Side Table ©</w:t>
+              <w:t>C-Side Table</w:t>
             </w:r>
           </w:p>
         </w:tc>
@@ -1182,7 +1206,7 @@
       </w:tr>
       <w:tr>
         <w:trPr>
-          <w:trHeight w:val="1370"/>
+          <w:trHeight w:val="1323"/>
         </w:trPr>
         <w:tc>
           <w:tcPr>
@@ -1262,7 +1286,7 @@
                 <w:lang w:eastAsia="de-AT"/>
                 <w14:ligatures w14:val="none"/>
               </w:rPr>
-              <w:t>T-PANEL BASIC ©</w:t>
+              <w:t>T-PANEL BASIC</w:t>
             </w:r>
           </w:p>
         </w:tc>

</xml_diff>